<commit_message>
updated data processing file
</commit_message>
<xml_diff>
--- a/Project_Overview_Hyperspectral_Unmixing.docx
+++ b/Project_Overview_Hyperspectral_Unmixing.docx
@@ -1,6 +1,6 @@
 
 <file path=word/document.xml><?xml version="1.0" encoding="utf-8"?>
-<w:document xmlns:wpc="http://schemas.microsoft.com/office/word/2010/wordprocessingCanvas" xmlns:cx="http://schemas.microsoft.com/office/drawing/2014/chartex" xmlns:cx1="http://schemas.microsoft.com/office/drawing/2015/9/8/chartex" xmlns:cx2="http://schemas.microsoft.com/office/drawing/2015/10/21/chartex" xmlns:cx3="http://schemas.microsoft.com/office/drawing/2016/5/9/chartex" xmlns:cx4="http://schemas.microsoft.com/office/drawing/2016/5/10/chartex" xmlns:cx5="http://schemas.microsoft.com/office/drawing/2016/5/11/chartex" xmlns:cx6="http://schemas.microsoft.com/office/drawing/2016/5/12/chartex" xmlns:cx7="http://schemas.microsoft.com/office/drawing/2016/5/13/chartex" xmlns:cx8="http://schemas.microsoft.com/office/drawing/2016/5/14/chartex" xmlns:mc="http://schemas.openxmlformats.org/markup-compatibility/2006" xmlns:aink="http://schemas.microsoft.com/office/drawing/2016/ink" xmlns:am3d="http://schemas.microsoft.com/office/drawing/2017/model3d" xmlns:o="urn:schemas-microsoft-com:office:office" xmlns:r="http://schemas.openxmlformats.org/officeDocument/2006/relationships" xmlns:m="http://schemas.openxmlformats.org/officeDocument/2006/math" xmlns:v="urn:schemas-microsoft-com:vml" xmlns:wp14="http://schemas.microsoft.com/office/word/2010/wordprocessingDrawing" xmlns:wp="http://schemas.openxmlformats.org/drawingml/2006/wordprocessingDrawing" xmlns:w10="urn:schemas-microsoft-com:office:word" xmlns:w="http://schemas.openxmlformats.org/wordprocessingml/2006/main" xmlns:w14="http://schemas.microsoft.com/office/word/2010/wordml" xmlns:w15="http://schemas.microsoft.com/office/word/2012/wordml" xmlns:w16cid="http://schemas.microsoft.com/office/word/2016/wordml/cid" xmlns:w16se="http://schemas.microsoft.com/office/word/2015/wordml/symex" xmlns:wpg="http://schemas.microsoft.com/office/word/2010/wordprocessingGroup" xmlns:wpi="http://schemas.microsoft.com/office/word/2010/wordprocessingInk" xmlns:wne="http://schemas.microsoft.com/office/word/2006/wordml" xmlns:wps="http://schemas.microsoft.com/office/word/2010/wordprocessingShape" mc:Ignorable="w14 w15 w16se w16cid wp14">
+<w:document xmlns:wpc="http://schemas.microsoft.com/office/word/2010/wordprocessingCanvas" xmlns:cx="http://schemas.microsoft.com/office/drawing/2014/chartex" xmlns:cx1="http://schemas.microsoft.com/office/drawing/2015/9/8/chartex" xmlns:cx2="http://schemas.microsoft.com/office/drawing/2015/10/21/chartex" xmlns:cx3="http://schemas.microsoft.com/office/drawing/2016/5/9/chartex" xmlns:cx4="http://schemas.microsoft.com/office/drawing/2016/5/10/chartex" xmlns:cx5="http://schemas.microsoft.com/office/drawing/2016/5/11/chartex" xmlns:cx6="http://schemas.microsoft.com/office/drawing/2016/5/12/chartex" xmlns:cx7="http://schemas.microsoft.com/office/drawing/2016/5/13/chartex" xmlns:cx8="http://schemas.microsoft.com/office/drawing/2016/5/14/chartex" xmlns:mc="http://schemas.openxmlformats.org/markup-compatibility/2006" xmlns:aink="http://schemas.microsoft.com/office/drawing/2016/ink" xmlns:am3d="http://schemas.microsoft.com/office/drawing/2017/model3d" xmlns:o="urn:schemas-microsoft-com:office:office" xmlns:r="http://schemas.openxmlformats.org/officeDocument/2006/relationships" xmlns:m="http://schemas.openxmlformats.org/officeDocument/2006/math" xmlns:v="urn:schemas-microsoft-com:vml" xmlns:wp14="http://schemas.microsoft.com/office/word/2010/wordprocessingDrawing" xmlns:wp="http://schemas.openxmlformats.org/drawingml/2006/wordprocessingDrawing" xmlns:w10="urn:schemas-microsoft-com:office:word" xmlns:w="http://schemas.openxmlformats.org/wordprocessingml/2006/main" xmlns:w14="http://schemas.microsoft.com/office/word/2010/wordml" xmlns:w15="http://schemas.microsoft.com/office/word/2012/wordml" xmlns:w16cex="http://schemas.microsoft.com/office/word/2018/wordml/cex" xmlns:w16cid="http://schemas.microsoft.com/office/word/2016/wordml/cid" xmlns:w16="http://schemas.microsoft.com/office/word/2018/wordml" xmlns:w16se="http://schemas.microsoft.com/office/word/2015/wordml/symex" xmlns:wpg="http://schemas.microsoft.com/office/word/2010/wordprocessingGroup" xmlns:wpi="http://schemas.microsoft.com/office/word/2010/wordprocessingInk" xmlns:wne="http://schemas.microsoft.com/office/word/2006/wordml" xmlns:wps="http://schemas.microsoft.com/office/word/2010/wordprocessingShape" mc:Ignorable="w14 w15 w16se w16cid w16 w16cex wp14">
   <w:body>
     <w:p>
       <w:pPr>
@@ -62,15 +62,35 @@
           <w:rFonts w:cstheme="minorHAnsi"/>
           <w:sz w:val="22"/>
           <w:szCs w:val="22"/>
-        </w:rPr>
-      </w:pPr>
-      <w:r>
-        <w:rPr>
-          <w:rFonts w:cstheme="minorHAnsi"/>
-          <w:sz w:val="22"/>
-          <w:szCs w:val="22"/>
-        </w:rPr>
-        <w:t xml:space="preserve">Group </w:t>
+          <w:lang w:val="en-US"/>
+        </w:rPr>
+      </w:pPr>
+      <w:r>
+        <w:rPr>
+          <w:rFonts w:cstheme="minorHAnsi"/>
+          <w:sz w:val="22"/>
+          <w:szCs w:val="22"/>
+          <w:lang w:val="en-US"/>
+        </w:rPr>
+        <w:t>Group members: Phili</w:t>
+      </w:r>
+      <w:r>
+        <w:rPr>
+          <w:rFonts w:cstheme="minorHAnsi"/>
+          <w:sz w:val="22"/>
+          <w:szCs w:val="22"/>
+          <w:lang w:val="en-US"/>
+        </w:rPr>
+        <w:t>p</w:t>
+      </w:r>
+      <w:r>
+        <w:rPr>
+          <w:rFonts w:cstheme="minorHAnsi"/>
+          <w:sz w:val="22"/>
+          <w:szCs w:val="22"/>
+          <w:lang w:val="en-US"/>
+        </w:rPr>
+        <w:t xml:space="preserve"> </w:t>
       </w:r>
       <w:proofErr w:type="spellStart"/>
       <w:r>
@@ -78,8 +98,27 @@
           <w:rFonts w:cstheme="minorHAnsi"/>
           <w:sz w:val="22"/>
           <w:szCs w:val="22"/>
-        </w:rPr>
-        <w:t>members</w:t>
+          <w:lang w:val="en-US"/>
+        </w:rPr>
+        <w:t>Lie</w:t>
+      </w:r>
+      <w:r>
+        <w:rPr>
+          <w:rFonts w:cstheme="minorHAnsi"/>
+          <w:sz w:val="22"/>
+          <w:szCs w:val="22"/>
+          <w:lang w:val="en-US"/>
+        </w:rPr>
+        <w:t>h</w:t>
+      </w:r>
+      <w:r>
+        <w:rPr>
+          <w:rFonts w:cstheme="minorHAnsi"/>
+          <w:sz w:val="22"/>
+          <w:szCs w:val="22"/>
+          <w:lang w:val="en-US"/>
+        </w:rPr>
+        <w:t>r</w:t>
       </w:r>
       <w:proofErr w:type="spellEnd"/>
       <w:r>
@@ -87,56 +126,7 @@
           <w:rFonts w:cstheme="minorHAnsi"/>
           <w:sz w:val="22"/>
           <w:szCs w:val="22"/>
-        </w:rPr>
-        <w:t>: Phili</w:t>
-      </w:r>
-      <w:r>
-        <w:rPr>
-          <w:rFonts w:cstheme="minorHAnsi"/>
-          <w:sz w:val="22"/>
-          <w:szCs w:val="22"/>
-        </w:rPr>
-        <w:t>p</w:t>
-      </w:r>
-      <w:r>
-        <w:rPr>
-          <w:rFonts w:cstheme="minorHAnsi"/>
-          <w:sz w:val="22"/>
-          <w:szCs w:val="22"/>
-        </w:rPr>
-        <w:t xml:space="preserve"> </w:t>
-      </w:r>
-      <w:proofErr w:type="spellStart"/>
-      <w:r>
-        <w:rPr>
-          <w:rFonts w:cstheme="minorHAnsi"/>
-          <w:sz w:val="22"/>
-          <w:szCs w:val="22"/>
-        </w:rPr>
-        <w:t>Lie</w:t>
-      </w:r>
-      <w:r>
-        <w:rPr>
-          <w:rFonts w:cstheme="minorHAnsi"/>
-          <w:sz w:val="22"/>
-          <w:szCs w:val="22"/>
-        </w:rPr>
-        <w:t>h</w:t>
-      </w:r>
-      <w:r>
-        <w:rPr>
-          <w:rFonts w:cstheme="minorHAnsi"/>
-          <w:sz w:val="22"/>
-          <w:szCs w:val="22"/>
-        </w:rPr>
-        <w:t>r</w:t>
-      </w:r>
-      <w:proofErr w:type="spellEnd"/>
-      <w:r>
-        <w:rPr>
-          <w:rFonts w:cstheme="minorHAnsi"/>
-          <w:sz w:val="22"/>
-          <w:szCs w:val="22"/>
+          <w:lang w:val="en-US"/>
         </w:rPr>
         <w:t>, Clemens Lang, Shawn Schneidereit, Janis Klug</w:t>
       </w:r>
@@ -148,6 +138,7 @@
           <w:rFonts w:cstheme="minorHAnsi"/>
           <w:sz w:val="22"/>
           <w:szCs w:val="22"/>
+          <w:lang w:val="en-US"/>
         </w:rPr>
       </w:pPr>
     </w:p>
@@ -778,17 +769,19 @@
         <w:spacing w:line="288" w:lineRule="auto"/>
         <w:rPr>
           <w:rFonts w:cstheme="minorHAnsi"/>
-          <w:sz w:val="22"/>
-          <w:szCs w:val="22"/>
-          <w:lang w:val="en-US"/>
-        </w:rPr>
-      </w:pPr>
-    </w:p>
-    <w:p>
-      <w:pPr>
-        <w:spacing w:line="288" w:lineRule="auto"/>
-        <w:rPr>
-          <w:rFonts w:cstheme="minorHAnsi"/>
+          <w:color w:val="000000" w:themeColor="text1"/>
+          <w:sz w:val="22"/>
+          <w:szCs w:val="22"/>
+          <w:lang w:val="en-US"/>
+        </w:rPr>
+      </w:pPr>
+    </w:p>
+    <w:p>
+      <w:pPr>
+        <w:spacing w:before="100" w:beforeAutospacing="1" w:after="100" w:afterAutospacing="1"/>
+        <w:rPr>
+          <w:rFonts w:cstheme="minorHAnsi"/>
+          <w:color w:val="C45911" w:themeColor="accent2" w:themeShade="BF"/>
           <w:sz w:val="22"/>
           <w:szCs w:val="22"/>
           <w:lang w:val="en-US"/>
@@ -799,12 +792,65 @@
           <w:rFonts w:cstheme="minorHAnsi"/>
           <w:b/>
           <w:bCs/>
-          <w:sz w:val="22"/>
-          <w:szCs w:val="22"/>
-          <w:lang w:val="en-US"/>
-        </w:rPr>
-        <w:t xml:space="preserve">Reference on </w:t>
-      </w:r>
+          <w:color w:val="C45911" w:themeColor="accent2" w:themeShade="BF"/>
+          <w:sz w:val="22"/>
+          <w:szCs w:val="22"/>
+        </w:rPr>
+        <w:t xml:space="preserve">New: </w:t>
+      </w:r>
+      <w:r>
+        <w:rPr>
+          <w:rFonts w:cstheme="minorHAnsi"/>
+          <w:color w:val="C45911" w:themeColor="accent2" w:themeShade="BF"/>
+          <w:sz w:val="22"/>
+          <w:szCs w:val="22"/>
+        </w:rPr>
+        <w:t xml:space="preserve">Schug, F., Okujeni, A., Hauer, J., Hostert, P., Nielsen, J.Ø., van der Linden, S., 2018. </w:t>
+      </w:r>
+      <w:r>
+        <w:rPr>
+          <w:rFonts w:cstheme="minorHAnsi"/>
+          <w:color w:val="C45911" w:themeColor="accent2" w:themeShade="BF"/>
+          <w:sz w:val="22"/>
+          <w:szCs w:val="22"/>
+          <w:lang w:val="en-US"/>
+        </w:rPr>
+        <w:t xml:space="preserve">Mapping patterns of urban development in Ouagadougou, Burkina Faso, using ma- chine learning regression modeling with bi-seasonal Landsat time series. Remote Sens. Environ. 210, 217–228. </w:t>
+      </w:r>
+    </w:p>
+    <w:p>
+      <w:pPr>
+        <w:spacing w:line="288" w:lineRule="auto"/>
+        <w:rPr>
+          <w:rFonts w:cstheme="minorHAnsi"/>
+          <w:color w:val="000000" w:themeColor="text1"/>
+          <w:sz w:val="22"/>
+          <w:szCs w:val="22"/>
+          <w:lang w:val="en-US"/>
+        </w:rPr>
+      </w:pPr>
+    </w:p>
+    <w:p>
+      <w:pPr>
+        <w:spacing w:line="288" w:lineRule="auto"/>
+        <w:rPr>
+          <w:rFonts w:cstheme="minorHAnsi"/>
+          <w:sz w:val="22"/>
+          <w:szCs w:val="22"/>
+          <w:lang w:val="en-US"/>
+        </w:rPr>
+      </w:pPr>
+    </w:p>
+    <w:p>
+      <w:pPr>
+        <w:spacing w:line="288" w:lineRule="auto"/>
+        <w:rPr>
+          <w:rFonts w:cstheme="minorHAnsi"/>
+          <w:sz w:val="22"/>
+          <w:szCs w:val="22"/>
+          <w:lang w:val="en-US"/>
+        </w:rPr>
+      </w:pPr>
       <w:r>
         <w:rPr>
           <w:rFonts w:cstheme="minorHAnsi"/>
@@ -814,6 +860,17 @@
           <w:szCs w:val="22"/>
           <w:lang w:val="en-US"/>
         </w:rPr>
+        <w:t xml:space="preserve">Reference on </w:t>
+      </w:r>
+      <w:r>
+        <w:rPr>
+          <w:rFonts w:cstheme="minorHAnsi"/>
+          <w:b/>
+          <w:bCs/>
+          <w:sz w:val="22"/>
+          <w:szCs w:val="22"/>
+          <w:lang w:val="en-US"/>
+        </w:rPr>
         <w:t xml:space="preserve">regression based unmixing </w:t>
       </w:r>
     </w:p>
@@ -825,35 +882,66 @@
           <w:rFonts w:cstheme="minorHAnsi"/>
           <w:sz w:val="22"/>
           <w:szCs w:val="22"/>
-          <w:lang/>
-        </w:rPr>
-      </w:pPr>
-      <w:r>
-        <w:rPr>
-          <w:rFonts w:cstheme="minorHAnsi"/>
-          <w:sz w:val="22"/>
-          <w:szCs w:val="22"/>
-          <w:lang/>
-        </w:rPr>
-        <w:t>Okujeni, A., van der Linden, S., Suess, S., Hostert, P., 2017. Ensemble learning from</w:t>
-      </w:r>
-    </w:p>
-    <w:p>
-      <w:pPr>
-        <w:spacing w:line="288" w:lineRule="auto"/>
-        <w:rPr>
-          <w:rFonts w:cstheme="minorHAnsi"/>
-          <w:sz w:val="22"/>
-          <w:szCs w:val="22"/>
-          <w:lang/>
-        </w:rPr>
-      </w:pPr>
-      <w:r>
-        <w:rPr>
-          <w:rFonts w:cstheme="minorHAnsi"/>
-          <w:sz w:val="22"/>
-          <w:szCs w:val="22"/>
-          <w:lang/>
+          <w:lang w:val="en-US"/>
+        </w:rPr>
+      </w:pPr>
+      <w:proofErr w:type="spellStart"/>
+      <w:r>
+        <w:rPr>
+          <w:rFonts w:cstheme="minorHAnsi"/>
+          <w:sz w:val="22"/>
+          <w:szCs w:val="22"/>
+          <w:lang w:val="en-US"/>
+        </w:rPr>
+        <w:t>Okujeni</w:t>
+      </w:r>
+      <w:proofErr w:type="spellEnd"/>
+      <w:r>
+        <w:rPr>
+          <w:rFonts w:cstheme="minorHAnsi"/>
+          <w:sz w:val="22"/>
+          <w:szCs w:val="22"/>
+          <w:lang w:val="en-US"/>
+        </w:rPr>
+        <w:t xml:space="preserve">, A., van der Linden, S., Suess, S., </w:t>
+      </w:r>
+      <w:proofErr w:type="spellStart"/>
+      <w:r>
+        <w:rPr>
+          <w:rFonts w:cstheme="minorHAnsi"/>
+          <w:sz w:val="22"/>
+          <w:szCs w:val="22"/>
+          <w:lang w:val="en-US"/>
+        </w:rPr>
+        <w:t>Hostert</w:t>
+      </w:r>
+      <w:proofErr w:type="spellEnd"/>
+      <w:r>
+        <w:rPr>
+          <w:rFonts w:cstheme="minorHAnsi"/>
+          <w:sz w:val="22"/>
+          <w:szCs w:val="22"/>
+          <w:lang w:val="en-US"/>
+        </w:rPr>
+        <w:t>, P., 2017. Ensemble learning from</w:t>
+      </w:r>
+    </w:p>
+    <w:p>
+      <w:pPr>
+        <w:spacing w:line="288" w:lineRule="auto"/>
+        <w:rPr>
+          <w:rFonts w:cstheme="minorHAnsi"/>
+          <w:sz w:val="22"/>
+          <w:szCs w:val="22"/>
+          <w:lang w:val="en-US"/>
+        </w:rPr>
+      </w:pPr>
+      <w:r>
+        <w:rPr>
+          <w:rFonts w:cstheme="minorHAnsi"/>
+          <w:sz w:val="22"/>
+          <w:szCs w:val="22"/>
+          <w:lang w:val="en-US"/>
         </w:rPr>
         <w:t>synthetically mixed training data for quantifying urban land cover with support</w:t>
       </w:r>
@@ -865,17 +953,37 @@
           <w:rFonts w:cstheme="minorHAnsi"/>
           <w:sz w:val="22"/>
           <w:szCs w:val="22"/>
-          <w:lang/>
-        </w:rPr>
-      </w:pPr>
-      <w:r>
-        <w:rPr>
-          <w:rFonts w:cstheme="minorHAnsi"/>
-          <w:sz w:val="22"/>
-          <w:szCs w:val="22"/>
-          <w:lang/>
-        </w:rPr>
-        <w:t>vector regression. IEEE J. Sel. Top. Appl. Earth Observ. Remote Sens. 10, 1640–1650.</w:t>
+          <w:lang w:val="en-US"/>
+        </w:rPr>
+      </w:pPr>
+      <w:r>
+        <w:rPr>
+          <w:rFonts w:cstheme="minorHAnsi"/>
+          <w:sz w:val="22"/>
+          <w:szCs w:val="22"/>
+          <w:lang w:val="en-US"/>
+        </w:rPr>
+        <w:t xml:space="preserve">vector regression. IEEE J. Sel. Top. Appl. Earth </w:t>
+      </w:r>
+      <w:proofErr w:type="spellStart"/>
+      <w:r>
+        <w:rPr>
+          <w:rFonts w:cstheme="minorHAnsi"/>
+          <w:sz w:val="22"/>
+          <w:szCs w:val="22"/>
+          <w:lang w:val="en-US"/>
+        </w:rPr>
+        <w:t>Observ</w:t>
+      </w:r>
+      <w:proofErr w:type="spellEnd"/>
+      <w:r>
+        <w:rPr>
+          <w:rFonts w:cstheme="minorHAnsi"/>
+          <w:sz w:val="22"/>
+          <w:szCs w:val="22"/>
+          <w:lang w:val="en-US"/>
+        </w:rPr>
+        <w:t>. Remote Sens. 10, 1640–1650.</w:t>
       </w:r>
     </w:p>
     <w:p>
@@ -1154,27 +1262,18 @@
           <w:color w:val="000000" w:themeColor="text1"/>
           <w:sz w:val="22"/>
           <w:szCs w:val="22"/>
-        </w:rPr>
-      </w:pPr>
-      <w:proofErr w:type="spellStart"/>
-      <w:r>
-        <w:rPr>
-          <w:rFonts w:cstheme="minorHAnsi"/>
-          <w:color w:val="000000" w:themeColor="text1"/>
-          <w:sz w:val="22"/>
-          <w:szCs w:val="22"/>
-        </w:rPr>
-        <w:t>Extend</w:t>
-      </w:r>
-      <w:proofErr w:type="spellEnd"/>
-      <w:r>
-        <w:rPr>
-          <w:rFonts w:cstheme="minorHAnsi"/>
-          <w:color w:val="000000" w:themeColor="text1"/>
-          <w:sz w:val="22"/>
-          <w:szCs w:val="22"/>
-        </w:rPr>
-        <w:t>:</w:t>
+          <w:lang w:val="en-US"/>
+        </w:rPr>
+      </w:pPr>
+      <w:r>
+        <w:rPr>
+          <w:rFonts w:cstheme="minorHAnsi"/>
+          <w:color w:val="000000" w:themeColor="text1"/>
+          <w:sz w:val="22"/>
+          <w:szCs w:val="22"/>
+          <w:lang w:val="en-US"/>
+        </w:rPr>
+        <w:t>Extend:</w:t>
       </w:r>
     </w:p>
     <w:p>
@@ -1328,6 +1427,7 @@
           <w:szCs w:val="20"/>
           <w:lang w:val="en-US"/>
         </w:rPr>
+        <w:lastRenderedPageBreak/>
         <w:drawing>
           <wp:inline distT="0" distB="0" distL="0" distR="0" wp14:anchorId="0AC09B2B" wp14:editId="1A0D767F">
             <wp:extent cx="5756910" cy="2193290"/>
@@ -1500,7 +1600,6 @@
           <w:szCs w:val="20"/>
           <w:lang w:val="en-US"/>
         </w:rPr>
-        <w:lastRenderedPageBreak/>
         <w:t>Time frame hyperspectral (</w:t>
       </w:r>
       <w:proofErr w:type="spellStart"/>
@@ -2019,31 +2118,7 @@
           <w:szCs w:val="22"/>
           <w:lang w:val="en-US"/>
         </w:rPr>
-        <w:t xml:space="preserve"> a single regional model for regression-based </w:t>
-      </w:r>
-      <w:proofErr w:type="spellStart"/>
-      <w:r>
-        <w:rPr>
-          <w:rFonts w:cstheme="minorHAnsi"/>
-          <w:iCs/>
-          <w:color w:val="000000" w:themeColor="text1"/>
-          <w:sz w:val="22"/>
-          <w:szCs w:val="22"/>
-          <w:lang w:val="en-US"/>
-        </w:rPr>
-        <w:t>unmixing</w:t>
-      </w:r>
-      <w:proofErr w:type="spellEnd"/>
-      <w:r>
-        <w:rPr>
-          <w:rFonts w:cstheme="minorHAnsi"/>
-          <w:iCs/>
-          <w:color w:val="000000" w:themeColor="text1"/>
-          <w:sz w:val="22"/>
-          <w:szCs w:val="22"/>
-          <w:lang w:val="en-US"/>
-        </w:rPr>
-        <w:t xml:space="preserve"> </w:t>
+        <w:t xml:space="preserve"> a single regional model for regression-based unmixing </w:t>
       </w:r>
       <w:r>
         <w:rPr>
@@ -2255,71 +2330,50 @@
           <w:szCs w:val="22"/>
           <w:lang w:val="en-US" w:eastAsia="de-DE"/>
         </w:rPr>
-        <w:t xml:space="preserve">Hyperspectral data was inspected and </w:t>
-      </w:r>
-      <w:proofErr w:type="spellStart"/>
-      <w:r>
-        <w:rPr>
-          <w:rFonts w:eastAsia="Times New Roman" w:cstheme="minorHAnsi"/>
-          <w:sz w:val="22"/>
-          <w:szCs w:val="22"/>
-          <w:lang w:val="en-US" w:eastAsia="de-DE"/>
-        </w:rPr>
-        <w:t>overlayed</w:t>
-      </w:r>
-      <w:proofErr w:type="spellEnd"/>
-      <w:r>
-        <w:rPr>
-          <w:rFonts w:eastAsia="Times New Roman" w:cstheme="minorHAnsi"/>
-          <w:sz w:val="22"/>
-          <w:szCs w:val="22"/>
-          <w:lang w:val="en-US" w:eastAsia="de-DE"/>
-        </w:rPr>
-        <w:t xml:space="preserve"> with an OSM map (regard figure 1 above). Yet, the Landsat imagery is still missing on the “O” drive.</w:t>
-      </w:r>
-    </w:p>
-    <w:p>
-      <w:pPr>
-        <w:spacing w:line="288" w:lineRule="auto"/>
-        <w:rPr>
-          <w:rFonts w:eastAsia="Times New Roman" w:cstheme="minorHAnsi"/>
-          <w:sz w:val="22"/>
-          <w:szCs w:val="22"/>
-          <w:lang w:val="en-US" w:eastAsia="de-DE"/>
-        </w:rPr>
-      </w:pPr>
-    </w:p>
-    <w:p>
-      <w:pPr>
-        <w:spacing w:line="288" w:lineRule="auto"/>
-        <w:rPr>
-          <w:rFonts w:eastAsia="Times New Roman" w:cstheme="minorHAnsi"/>
-          <w:sz w:val="22"/>
-          <w:szCs w:val="22"/>
-          <w:lang w:val="en-US" w:eastAsia="de-DE"/>
-        </w:rPr>
-      </w:pPr>
-    </w:p>
-    <w:p>
-      <w:pPr>
-        <w:spacing w:line="288" w:lineRule="auto"/>
-        <w:rPr>
-          <w:rFonts w:eastAsia="Times New Roman" w:cstheme="minorHAnsi"/>
-          <w:i/>
-          <w:sz w:val="22"/>
-          <w:szCs w:val="22"/>
-          <w:lang w:val="en-US" w:eastAsia="de-DE"/>
-        </w:rPr>
-      </w:pPr>
-      <w:r>
-        <w:rPr>
-          <w:rFonts w:eastAsia="Times New Roman" w:cstheme="minorHAnsi"/>
-          <w:i/>
-          <w:sz w:val="22"/>
-          <w:szCs w:val="22"/>
-          <w:lang w:val="en-US" w:eastAsia="de-DE"/>
-        </w:rPr>
-        <w:lastRenderedPageBreak/>
+        <w:t>Hyperspectral data was inspected and overlayed with an OSM map (regard figure 1 above). Yet, the Landsat imagery is still missing on the “O” drive.</w:t>
+      </w:r>
+    </w:p>
+    <w:p>
+      <w:pPr>
+        <w:spacing w:line="288" w:lineRule="auto"/>
+        <w:rPr>
+          <w:rFonts w:eastAsia="Times New Roman" w:cstheme="minorHAnsi"/>
+          <w:sz w:val="22"/>
+          <w:szCs w:val="22"/>
+          <w:lang w:val="en-US" w:eastAsia="de-DE"/>
+        </w:rPr>
+      </w:pPr>
+    </w:p>
+    <w:p>
+      <w:pPr>
+        <w:spacing w:line="288" w:lineRule="auto"/>
+        <w:rPr>
+          <w:rFonts w:eastAsia="Times New Roman" w:cstheme="minorHAnsi"/>
+          <w:sz w:val="22"/>
+          <w:szCs w:val="22"/>
+          <w:lang w:val="en-US" w:eastAsia="de-DE"/>
+        </w:rPr>
+      </w:pPr>
+    </w:p>
+    <w:p>
+      <w:pPr>
+        <w:spacing w:line="288" w:lineRule="auto"/>
+        <w:rPr>
+          <w:rFonts w:eastAsia="Times New Roman" w:cstheme="minorHAnsi"/>
+          <w:i/>
+          <w:sz w:val="22"/>
+          <w:szCs w:val="22"/>
+          <w:lang w:val="en-US" w:eastAsia="de-DE"/>
+        </w:rPr>
+      </w:pPr>
+      <w:r>
+        <w:rPr>
+          <w:rFonts w:eastAsia="Times New Roman" w:cstheme="minorHAnsi"/>
+          <w:i/>
+          <w:sz w:val="22"/>
+          <w:szCs w:val="22"/>
+          <w:lang w:val="en-US" w:eastAsia="de-DE"/>
+        </w:rPr>
         <w:t>b) Look at your study site in Google Earth. Note the different vegetation types and patterns as well as how they change over time. You may also search online for other relevant data sources which may provide further context to your study, e.g. climate maps, fire frequency, or existing land cover maps.</w:t>
       </w:r>
     </w:p>
@@ -2411,8 +2465,6 @@
           <w:lang w:val="en-US" w:eastAsia="de-DE"/>
         </w:rPr>
       </w:pPr>
-      <w:bookmarkStart w:id="0" w:name="_GoBack"/>
-      <w:bookmarkEnd w:id="0"/>
     </w:p>
     <w:p>
       <w:pPr>
@@ -2482,16 +2534,7 @@
           <w:szCs w:val="22"/>
           <w:lang w:val="en-US" w:eastAsia="de-DE"/>
         </w:rPr>
-        <w:t>Referring to</w:t>
-      </w:r>
-      <w:r>
-        <w:rPr>
-          <w:rFonts w:eastAsia="Times New Roman" w:cstheme="minorHAnsi"/>
-          <w:sz w:val="22"/>
-          <w:szCs w:val="22"/>
-          <w:lang w:val="en-US" w:eastAsia="de-DE"/>
-        </w:rPr>
-        <w:t xml:space="preserve"> Cooper et al. 2020 “Mediterranean climate forests woodlands, and shrublands.”</w:t>
+        <w:t>Referring to Cooper et al. 2020 “Mediterranean climate forests woodlands, and shrublands.”</w:t>
       </w:r>
     </w:p>
     <w:p>
@@ -2907,7 +2950,18 @@
           <w:szCs w:val="22"/>
           <w:lang w:val="en-US" w:eastAsia="de-DE"/>
         </w:rPr>
-        <w:t xml:space="preserve"> or any other data distribution service you might know. Browse through the available data for your study region and time frame. What is the image availability for your time period? How about cloudiness in the study region? Any other limiting factors?</w:t>
+        <w:t xml:space="preserve"> or any other data distribution service you might know. Browse through the available data for your study region and </w:t>
+      </w:r>
+      <w:r>
+        <w:rPr>
+          <w:rFonts w:eastAsia="Times New Roman" w:cstheme="minorHAnsi"/>
+          <w:i/>
+          <w:sz w:val="22"/>
+          <w:szCs w:val="22"/>
+          <w:lang w:val="en-US" w:eastAsia="de-DE"/>
+        </w:rPr>
+        <w:lastRenderedPageBreak/>
+        <w:t>time frame. What is the image availability for your time period? How about cloudiness in the study region? Any other limiting factors?</w:t>
       </w:r>
     </w:p>
     <w:p>
@@ -3220,7 +3274,7 @@
 </file>
 
 <file path=word/numbering.xml><?xml version="1.0" encoding="utf-8"?>
-<w:numbering xmlns:wpc="http://schemas.microsoft.com/office/word/2010/wordprocessingCanvas" xmlns:cx="http://schemas.microsoft.com/office/drawing/2014/chartex" xmlns:cx1="http://schemas.microsoft.com/office/drawing/2015/9/8/chartex" xmlns:cx2="http://schemas.microsoft.com/office/drawing/2015/10/21/chartex" xmlns:cx3="http://schemas.microsoft.com/office/drawing/2016/5/9/chartex" xmlns:cx4="http://schemas.microsoft.com/office/drawing/2016/5/10/chartex" xmlns:cx5="http://schemas.microsoft.com/office/drawing/2016/5/11/chartex" xmlns:cx6="http://schemas.microsoft.com/office/drawing/2016/5/12/chartex" xmlns:cx7="http://schemas.microsoft.com/office/drawing/2016/5/13/chartex" xmlns:cx8="http://schemas.microsoft.com/office/drawing/2016/5/14/chartex" xmlns:mc="http://schemas.openxmlformats.org/markup-compatibility/2006" xmlns:aink="http://schemas.microsoft.com/office/drawing/2016/ink" xmlns:am3d="http://schemas.microsoft.com/office/drawing/2017/model3d" xmlns:o="urn:schemas-microsoft-com:office:office" xmlns:r="http://schemas.openxmlformats.org/officeDocument/2006/relationships" xmlns:m="http://schemas.openxmlformats.org/officeDocument/2006/math" xmlns:v="urn:schemas-microsoft-com:vml" xmlns:wp14="http://schemas.microsoft.com/office/word/2010/wordprocessingDrawing" xmlns:wp="http://schemas.openxmlformats.org/drawingml/2006/wordprocessingDrawing" xmlns:w10="urn:schemas-microsoft-com:office:word" xmlns:w="http://schemas.openxmlformats.org/wordprocessingml/2006/main" xmlns:w14="http://schemas.microsoft.com/office/word/2010/wordml" xmlns:w15="http://schemas.microsoft.com/office/word/2012/wordml" xmlns:w16cid="http://schemas.microsoft.com/office/word/2016/wordml/cid" xmlns:w16se="http://schemas.microsoft.com/office/word/2015/wordml/symex" xmlns:wpg="http://schemas.microsoft.com/office/word/2010/wordprocessingGroup" xmlns:wpi="http://schemas.microsoft.com/office/word/2010/wordprocessingInk" xmlns:wne="http://schemas.microsoft.com/office/word/2006/wordml" xmlns:wps="http://schemas.microsoft.com/office/word/2010/wordprocessingShape" mc:Ignorable="w14 w15 w16se w16cid wp14">
+<w:numbering xmlns:wpc="http://schemas.microsoft.com/office/word/2010/wordprocessingCanvas" xmlns:cx="http://schemas.microsoft.com/office/drawing/2014/chartex" xmlns:cx1="http://schemas.microsoft.com/office/drawing/2015/9/8/chartex" xmlns:cx2="http://schemas.microsoft.com/office/drawing/2015/10/21/chartex" xmlns:cx3="http://schemas.microsoft.com/office/drawing/2016/5/9/chartex" xmlns:cx4="http://schemas.microsoft.com/office/drawing/2016/5/10/chartex" xmlns:cx5="http://schemas.microsoft.com/office/drawing/2016/5/11/chartex" xmlns:cx6="http://schemas.microsoft.com/office/drawing/2016/5/12/chartex" xmlns:cx7="http://schemas.microsoft.com/office/drawing/2016/5/13/chartex" xmlns:cx8="http://schemas.microsoft.com/office/drawing/2016/5/14/chartex" xmlns:mc="http://schemas.openxmlformats.org/markup-compatibility/2006" xmlns:aink="http://schemas.microsoft.com/office/drawing/2016/ink" xmlns:am3d="http://schemas.microsoft.com/office/drawing/2017/model3d" xmlns:o="urn:schemas-microsoft-com:office:office" xmlns:r="http://schemas.openxmlformats.org/officeDocument/2006/relationships" xmlns:m="http://schemas.openxmlformats.org/officeDocument/2006/math" xmlns:v="urn:schemas-microsoft-com:vml" xmlns:wp14="http://schemas.microsoft.com/office/word/2010/wordprocessingDrawing" xmlns:wp="http://schemas.openxmlformats.org/drawingml/2006/wordprocessingDrawing" xmlns:w10="urn:schemas-microsoft-com:office:word" xmlns:w="http://schemas.openxmlformats.org/wordprocessingml/2006/main" xmlns:w14="http://schemas.microsoft.com/office/word/2010/wordml" xmlns:w15="http://schemas.microsoft.com/office/word/2012/wordml" xmlns:w16cex="http://schemas.microsoft.com/office/word/2018/wordml/cex" xmlns:w16cid="http://schemas.microsoft.com/office/word/2016/wordml/cid" xmlns:w16="http://schemas.microsoft.com/office/word/2018/wordml" xmlns:w16se="http://schemas.microsoft.com/office/word/2015/wordml/symex" xmlns:wpg="http://schemas.microsoft.com/office/word/2010/wordprocessingGroup" xmlns:wpi="http://schemas.microsoft.com/office/word/2010/wordprocessingInk" xmlns:wne="http://schemas.microsoft.com/office/word/2006/wordml" xmlns:wps="http://schemas.microsoft.com/office/word/2010/wordprocessingShape" mc:Ignorable="w14 w15 w16se w16cid w16 w16cex wp14">
   <w:abstractNum w:abstractNumId="0" w15:restartNumberingAfterBreak="0">
     <w:nsid w:val="208972A6"/>
     <w:multiLevelType w:val="multilevel"/>
@@ -3457,7 +3511,7 @@
 </file>
 
 <file path=word/styles.xml><?xml version="1.0" encoding="utf-8"?>
-<w:styles xmlns:mc="http://schemas.openxmlformats.org/markup-compatibility/2006" xmlns:r="http://schemas.openxmlformats.org/officeDocument/2006/relationships" xmlns:w="http://schemas.openxmlformats.org/wordprocessingml/2006/main" xmlns:w14="http://schemas.microsoft.com/office/word/2010/wordml" xmlns:w15="http://schemas.microsoft.com/office/word/2012/wordml" xmlns:w16cid="http://schemas.microsoft.com/office/word/2016/wordml/cid" xmlns:w16se="http://schemas.microsoft.com/office/word/2015/wordml/symex" mc:Ignorable="w14 w15 w16se w16cid">
+<w:styles xmlns:mc="http://schemas.openxmlformats.org/markup-compatibility/2006" xmlns:r="http://schemas.openxmlformats.org/officeDocument/2006/relationships" xmlns:w="http://schemas.openxmlformats.org/wordprocessingml/2006/main" xmlns:w14="http://schemas.microsoft.com/office/word/2010/wordml" xmlns:w15="http://schemas.microsoft.com/office/word/2012/wordml" xmlns:w16cex="http://schemas.microsoft.com/office/word/2018/wordml/cex" xmlns:w16cid="http://schemas.microsoft.com/office/word/2016/wordml/cid" xmlns:w16="http://schemas.microsoft.com/office/word/2018/wordml" xmlns:w16se="http://schemas.microsoft.com/office/word/2015/wordml/symex" mc:Ignorable="w14 w15 w16se w16cid w16 w16cex">
   <w:docDefaults>
     <w:rPrDefault>
       <w:rPr>
@@ -3469,7 +3523,7 @@
     </w:rPrDefault>
     <w:pPrDefault/>
   </w:docDefaults>
-  <w:latentStyles w:defLockedState="0" w:defUIPriority="99" w:defSemiHidden="0" w:defUnhideWhenUsed="0" w:defQFormat="0" w:count="375">
+  <w:latentStyles w:defLockedState="0" w:defUIPriority="99" w:defSemiHidden="0" w:defUnhideWhenUsed="0" w:defQFormat="0" w:count="376">
     <w:lsdException w:name="Normal" w:uiPriority="0" w:qFormat="1"/>
     <w:lsdException w:name="heading 1" w:uiPriority="9" w:qFormat="1"/>
     <w:lsdException w:name="heading 2" w:semiHidden="1" w:uiPriority="9" w:unhideWhenUsed="1" w:qFormat="1"/>
@@ -3575,7 +3629,6 @@
     <w:lsdException w:name="HTML Sample" w:semiHidden="1" w:unhideWhenUsed="1"/>
     <w:lsdException w:name="HTML Typewriter" w:semiHidden="1" w:unhideWhenUsed="1"/>
     <w:lsdException w:name="HTML Variable" w:semiHidden="1" w:unhideWhenUsed="1"/>
-    <w:lsdException w:name="Normal Table" w:semiHidden="1" w:unhideWhenUsed="1"/>
     <w:lsdException w:name="annotation subject" w:semiHidden="1" w:unhideWhenUsed="1"/>
     <w:lsdException w:name="No List" w:semiHidden="1" w:unhideWhenUsed="1"/>
     <w:lsdException w:name="Outline List 1" w:semiHidden="1" w:unhideWhenUsed="1"/>
@@ -3622,10 +3675,8 @@
     <w:lsdException w:name="Table Subtle 2" w:semiHidden="1" w:unhideWhenUsed="1"/>
     <w:lsdException w:name="Table Web 1" w:semiHidden="1" w:unhideWhenUsed="1"/>
     <w:lsdException w:name="Table Web 2" w:semiHidden="1" w:unhideWhenUsed="1"/>
-    <w:lsdException w:name="Table Web 3" w:semiHidden="1" w:unhideWhenUsed="1"/>
     <w:lsdException w:name="Balloon Text" w:semiHidden="1" w:unhideWhenUsed="1"/>
     <w:lsdException w:name="Table Grid" w:uiPriority="39"/>
-    <w:lsdException w:name="Table Theme" w:semiHidden="1" w:unhideWhenUsed="1"/>
     <w:lsdException w:name="Placeholder Text" w:semiHidden="1"/>
     <w:lsdException w:name="No Spacing" w:uiPriority="1" w:qFormat="1"/>
     <w:lsdException w:name="Light Shading" w:uiPriority="60"/>
@@ -3845,18 +3896,19 @@
     <w:lsdException w:name="Smart Hyperlink" w:semiHidden="1" w:unhideWhenUsed="1"/>
     <w:lsdException w:name="Hashtag" w:semiHidden="1" w:unhideWhenUsed="1"/>
     <w:lsdException w:name="Unresolved Mention" w:semiHidden="1" w:unhideWhenUsed="1"/>
+    <w:lsdException w:name="Smart Link" w:semiHidden="1" w:unhideWhenUsed="1"/>
   </w:latentStyles>
-  <w:style w:type="paragraph" w:default="1" w:styleId="Standard">
+  <w:style w:type="paragraph" w:default="1" w:styleId="Normal">
     <w:name w:val="Normal"/>
     <w:qFormat/>
   </w:style>
-  <w:style w:type="character" w:default="1" w:styleId="Absatz-Standardschriftart">
+  <w:style w:type="character" w:default="1" w:styleId="DefaultParagraphFont">
     <w:name w:val="Default Paragraph Font"/>
     <w:uiPriority w:val="1"/>
     <w:semiHidden/>
     <w:unhideWhenUsed/>
   </w:style>
-  <w:style w:type="table" w:default="1" w:styleId="NormaleTabelle">
+  <w:style w:type="table" w:default="1" w:styleId="TableNormal">
     <w:name w:val="Normal Table"/>
     <w:uiPriority w:val="99"/>
     <w:semiHidden/>
@@ -3871,15 +3923,15 @@
       </w:tblCellMar>
     </w:tblPr>
   </w:style>
-  <w:style w:type="numbering" w:default="1" w:styleId="KeineListe">
+  <w:style w:type="numbering" w:default="1" w:styleId="NoList">
     <w:name w:val="No List"/>
     <w:uiPriority w:val="99"/>
     <w:semiHidden/>
     <w:unhideWhenUsed/>
   </w:style>
-  <w:style w:type="paragraph" w:styleId="StandardWeb">
+  <w:style w:type="paragraph" w:styleId="NormalWeb">
     <w:name w:val="Normal (Web)"/>
-    <w:basedOn w:val="Standard"/>
+    <w:basedOn w:val="Normal"/>
     <w:uiPriority w:val="99"/>
     <w:semiHidden/>
     <w:unhideWhenUsed/>
@@ -3894,7 +3946,7 @@
   </w:style>
   <w:style w:type="character" w:styleId="Hyperlink">
     <w:name w:val="Hyperlink"/>
-    <w:basedOn w:val="Absatz-Standardschriftart"/>
+    <w:basedOn w:val="DefaultParagraphFont"/>
     <w:uiPriority w:val="99"/>
     <w:unhideWhenUsed/>
     <w:rsid w:val="001D5E52"/>
@@ -3903,9 +3955,9 @@
       <w:u w:val="single"/>
     </w:rPr>
   </w:style>
-  <w:style w:type="character" w:styleId="NichtaufgelsteErwhnung">
+  <w:style w:type="character" w:styleId="UnresolvedMention">
     <w:name w:val="Unresolved Mention"/>
-    <w:basedOn w:val="Absatz-Standardschriftart"/>
+    <w:basedOn w:val="DefaultParagraphFont"/>
     <w:uiPriority w:val="99"/>
     <w:semiHidden/>
     <w:unhideWhenUsed/>

</xml_diff>